<commit_message>
updating files and adding all results
</commit_message>
<xml_diff>
--- a/ThesisPaper.docx
+++ b/ThesisPaper.docx
@@ -888,8 +888,186 @@
       <w:r>
         <w:t xml:space="preserve"> </w:t>
       </w:r>
-      <w:r>
-        <w:t xml:space="preserve"> </w:t>
+    </w:p>
+    <w:p>
+      <w:hyperlink r:id="rId5" w:history="1">
+        <w:r>
+          <w:rPr>
+            <w:rStyle w:val="Hyperlink"/>
+          </w:rPr>
+          <w:t>https://link.springer.com/content/pdf/10.3758/BF03204273.pdf</w:t>
+        </w:r>
+      </w:hyperlink>
+    </w:p>
+    <w:p>
+      <w:r>
+        <w:t>p. 142 left side</w:t>
+      </w:r>
+    </w:p>
+    <w:p/>
+    <w:p>
+      <w:hyperlink r:id="rId6" w:history="1">
+        <w:r>
+          <w:rPr>
+            <w:rStyle w:val="Hyperlink"/>
+          </w:rPr>
+          <w:t>https://www.sciencedirect.com/science/article/pii/0024384181900620</w:t>
+        </w:r>
+      </w:hyperlink>
+    </w:p>
+    <w:p/>
+    <w:p/>
+    <w:p>
+      <w:pPr>
+        <w:ind w:left="720" w:hanging="720"/>
+        <w:rPr>
+          <w:color w:val="000000" w:themeColor="text1"/>
+        </w:rPr>
+      </w:pPr>
+      <w:proofErr w:type="spellStart"/>
+      <w:r>
+        <w:rPr>
+          <w:color w:val="000000" w:themeColor="text1"/>
+          <w:shd w:val="clear" w:color="auto" w:fill="FFFFFF"/>
+        </w:rPr>
+        <w:t>Solé</w:t>
+      </w:r>
+      <w:proofErr w:type="spellEnd"/>
+      <w:r>
+        <w:rPr>
+          <w:color w:val="000000" w:themeColor="text1"/>
+          <w:shd w:val="clear" w:color="auto" w:fill="FFFFFF"/>
+        </w:rPr>
+        <w:t>, M.J. 2007. </w:t>
+      </w:r>
+      <w:hyperlink r:id="rId7" w:history="1">
+        <w:r>
+          <w:rPr>
+            <w:color w:val="000000" w:themeColor="text1"/>
+          </w:rPr>
+          <w:t>Controlled and mechanical properties in speech: a review of the literature</w:t>
+        </w:r>
+      </w:hyperlink>
+      <w:r>
+        <w:rPr>
+          <w:color w:val="000000" w:themeColor="text1"/>
+          <w:shd w:val="clear" w:color="auto" w:fill="FFFFFF"/>
+        </w:rPr>
+        <w:t xml:space="preserve">. In </w:t>
+      </w:r>
+      <w:proofErr w:type="spellStart"/>
+      <w:r>
+        <w:rPr>
+          <w:color w:val="000000" w:themeColor="text1"/>
+          <w:shd w:val="clear" w:color="auto" w:fill="FFFFFF"/>
+        </w:rPr>
+        <w:t>Solé</w:t>
+      </w:r>
+      <w:proofErr w:type="spellEnd"/>
+      <w:r>
+        <w:rPr>
+          <w:color w:val="000000" w:themeColor="text1"/>
+          <w:shd w:val="clear" w:color="auto" w:fill="FFFFFF"/>
+        </w:rPr>
+        <w:t xml:space="preserve">, M.J, </w:t>
+      </w:r>
+      <w:proofErr w:type="spellStart"/>
+      <w:r>
+        <w:rPr>
+          <w:color w:val="000000" w:themeColor="text1"/>
+          <w:shd w:val="clear" w:color="auto" w:fill="FFFFFF"/>
+        </w:rPr>
+        <w:t>Beddor</w:t>
+      </w:r>
+      <w:proofErr w:type="spellEnd"/>
+      <w:r>
+        <w:rPr>
+          <w:color w:val="000000" w:themeColor="text1"/>
+          <w:shd w:val="clear" w:color="auto" w:fill="FFFFFF"/>
+        </w:rPr>
+        <w:t xml:space="preserve">, P. &amp; M. </w:t>
+      </w:r>
+      <w:proofErr w:type="spellStart"/>
+      <w:r>
+        <w:rPr>
+          <w:color w:val="000000" w:themeColor="text1"/>
+          <w:shd w:val="clear" w:color="auto" w:fill="FFFFFF"/>
+        </w:rPr>
+        <w:t>Ohala</w:t>
+      </w:r>
+      <w:proofErr w:type="spellEnd"/>
+      <w:r>
+        <w:rPr>
+          <w:color w:val="000000" w:themeColor="text1"/>
+          <w:shd w:val="clear" w:color="auto" w:fill="FFFFFF"/>
+        </w:rPr>
+        <w:t xml:space="preserve"> (eds.). </w:t>
+      </w:r>
+      <w:r>
+        <w:rPr>
+          <w:i/>
+          <w:iCs/>
+          <w:color w:val="000000" w:themeColor="text1"/>
+        </w:rPr>
+        <w:t>Experimental Approaches to Phonology.</w:t>
+      </w:r>
+      <w:r>
+        <w:rPr>
+          <w:color w:val="000000" w:themeColor="text1"/>
+          <w:shd w:val="clear" w:color="auto" w:fill="FFFFFF"/>
+        </w:rPr>
+        <w:t> Oxford: Oxford University Press, 302-321. </w:t>
+      </w:r>
+    </w:p>
+    <w:p>
+      <w:pPr>
+        <w:ind w:left="720" w:hanging="720"/>
+        <w:rPr>
+          <w:color w:val="000000" w:themeColor="text1"/>
+        </w:rPr>
+      </w:pPr>
+      <w:r>
+        <w:rPr>
+          <w:color w:val="000000" w:themeColor="text1"/>
+        </w:rPr>
+        <w:t xml:space="preserve">Tanner, James &amp; </w:t>
+      </w:r>
+      <w:proofErr w:type="spellStart"/>
+      <w:r>
+        <w:rPr>
+          <w:color w:val="000000" w:themeColor="text1"/>
+        </w:rPr>
+        <w:t>Sonderegger</w:t>
+      </w:r>
+      <w:proofErr w:type="spellEnd"/>
+      <w:r>
+        <w:rPr>
+          <w:color w:val="000000" w:themeColor="text1"/>
+        </w:rPr>
+        <w:t xml:space="preserve">, Morgan </w:t>
+      </w:r>
+      <w:r>
+        <w:t>&amp; Stuart-Smith, Jane &amp; Consortium, SPADE. (2019). Vowel duration and the voicing effect across English dialects. Toronto Working Papers in Li</w:t>
+      </w:r>
+      <w:r>
+        <w:rPr>
+          <w:color w:val="000000" w:themeColor="text1"/>
+        </w:rPr>
+        <w:t xml:space="preserve">nguistics. 41. </w:t>
+      </w:r>
+    </w:p>
+    <w:p>
+      <w:pPr>
+        <w:ind w:left="720" w:hanging="720"/>
+      </w:pPr>
+      <w:proofErr w:type="spellStart"/>
+      <w:r>
+        <w:lastRenderedPageBreak/>
+        <w:t>Durvasula</w:t>
+      </w:r>
+      <w:proofErr w:type="spellEnd"/>
+      <w:r>
+        <w:t>, Karthik &amp; Luo, Qian. (2012). Voicing, aspiration, and vowel duration in Hindi. The Journal of the Acoustical Society of America. 132. 2002. 10.1121/1.4755407.</w:t>
       </w:r>
     </w:p>
     <w:p/>
@@ -1552,6 +1730,27 @@
       <w:szCs w:val="20"/>
     </w:rPr>
   </w:style>
+  <w:style w:type="character" w:styleId="Hyperlink">
+    <w:name w:val="Hyperlink"/>
+    <w:basedOn w:val="DefaultParagraphFont"/>
+    <w:uiPriority w:val="99"/>
+    <w:unhideWhenUsed/>
+    <w:rsid w:val="00364EF4"/>
+    <w:rPr>
+      <w:color w:val="0563C1" w:themeColor="hyperlink"/>
+      <w:u w:val="single"/>
+    </w:rPr>
+  </w:style>
+  <w:style w:type="character" w:styleId="UnresolvedMention">
+    <w:name w:val="Unresolved Mention"/>
+    <w:basedOn w:val="DefaultParagraphFont"/>
+    <w:uiPriority w:val="99"/>
+    <w:rsid w:val="00364EF4"/>
+    <w:rPr>
+      <w:color w:val="605E5C"/>
+      <w:shd w:val="clear" w:color="auto" w:fill="E1DFDD"/>
+    </w:rPr>
+  </w:style>
 </w:styles>
 </file>
 
@@ -1838,8 +2037,8 @@
   </w:compat>
   <w:rsids>
     <w:rsidRoot w:val="005D19C3"/>
+    <w:rsid w:val="00447D9B"/>
     <w:rsid w:val="005D19C3"/>
-    <w:rsid w:val="00EE77E0"/>
   </w:rsids>
   <m:mathPr>
     <m:mathFont m:val="Cambria Math"/>
@@ -2624,7 +2823,7 @@
 </file>
 
 <file path=customXml/itemProps1.xml><?xml version="1.0" encoding="utf-8"?>
-<ds:datastoreItem xmlns:ds="http://schemas.openxmlformats.org/officeDocument/2006/customXml" ds:itemID="{E171F04A-ACA8-2744-B87F-543C8604773E}">
+<ds:datastoreItem xmlns:ds="http://schemas.openxmlformats.org/officeDocument/2006/customXml" ds:itemID="{6DD637BF-50DF-B349-A837-ED463C2203C4}">
   <ds:schemaRefs>
     <ds:schemaRef ds:uri="http://schemas.openxmlformats.org/officeDocument/2006/bibliography"/>
   </ds:schemaRefs>

</xml_diff>